<commit_message>
Algunos cambios en la Docu...los metodos en azul en MatrizMath son los que quedarían para hacer.
</commit_message>
<xml_diff>
--- a/Documentacion/MatrizMath/MatrizMath - Clases.docx
+++ b/Documentacion/MatrizMath/MatrizMath - Clases.docx
@@ -38,7 +38,8 @@
       <w:tblPr>
         <w:tblStyle w:val="a"/>
         <w:tblW w:w="3669" w:type="dxa"/>
-        <w:tblInd w:w="-115" w:type="dxa"/>
+        <w:jc w:val="center"/>
+        <w:tblInd w:w="0" w:type="dxa"/>
         <w:tblBorders>
           <w:top w:val="single" w:sz="4" w:space="0" w:color="000000"/>
           <w:left w:val="single" w:sz="4" w:space="0" w:color="000000"/>
@@ -54,23 +55,27 @@
         <w:gridCol w:w="3669"/>
       </w:tblGrid>
       <w:tr>
+        <w:trPr>
+          <w:jc w:val="center"/>
+        </w:trPr>
         <w:tc>
           <w:tcPr>
             <w:tcW w:w="3669" w:type="dxa"/>
           </w:tcPr>
           <w:p>
-            <w:proofErr w:type="spellStart"/>
             <w:r>
               <w:rPr>
                 <w:color w:val="000000"/>
               </w:rPr>
               <w:t>MatrizMath</w:t>
             </w:r>
-            <w:proofErr w:type="spellEnd"/>
           </w:p>
         </w:tc>
       </w:tr>
       <w:tr>
+        <w:trPr>
+          <w:jc w:val="center"/>
+        </w:trPr>
         <w:tc>
           <w:tcPr>
             <w:tcW w:w="3669" w:type="dxa"/>
@@ -83,19 +88,9 @@
                 <w:numId w:val="1"/>
               </w:numPr>
             </w:pPr>
-            <w:proofErr w:type="spellStart"/>
-            <w:r>
-              <w:t>Int</w:t>
-            </w:r>
-            <w:proofErr w:type="spellEnd"/>
-            <w:r>
-              <w:t xml:space="preserve"> </w:t>
-            </w:r>
-            <w:proofErr w:type="spellStart"/>
-            <w:r>
-              <w:t>dimensionFil</w:t>
-            </w:r>
-            <w:proofErr w:type="spellEnd"/>
+            <w:r>
+              <w:t>Int dimensionFil</w:t>
+            </w:r>
           </w:p>
           <w:p>
             <w:pPr>
@@ -105,19 +100,9 @@
                 <w:numId w:val="1"/>
               </w:numPr>
             </w:pPr>
-            <w:proofErr w:type="spellStart"/>
-            <w:r>
-              <w:t>int</w:t>
-            </w:r>
-            <w:proofErr w:type="spellEnd"/>
-            <w:r>
-              <w:t xml:space="preserve"> </w:t>
-            </w:r>
-            <w:proofErr w:type="spellStart"/>
-            <w:r>
-              <w:t>dimensionCol</w:t>
-            </w:r>
-            <w:proofErr w:type="spellEnd"/>
+            <w:r>
+              <w:t>int dimensionCol</w:t>
+            </w:r>
           </w:p>
           <w:p>
             <w:pPr>
@@ -127,24 +112,17 @@
                 <w:numId w:val="1"/>
               </w:numPr>
             </w:pPr>
-            <w:proofErr w:type="spellStart"/>
-            <w:proofErr w:type="gramStart"/>
-            <w:r>
-              <w:t>float</w:t>
-            </w:r>
-            <w:proofErr w:type="spellEnd"/>
-            <w:r>
-              <w:t>[</w:t>
-            </w:r>
-            <w:proofErr w:type="gramEnd"/>
-            <w:r>
-              <w:t>][] componentes</w:t>
+            <w:r>
+              <w:t>float[][] componentes</w:t>
             </w:r>
           </w:p>
           <w:p/>
         </w:tc>
       </w:tr>
       <w:tr>
+        <w:trPr>
+          <w:jc w:val="center"/>
+        </w:trPr>
         <w:tc>
           <w:tcPr>
             <w:tcW w:w="3669" w:type="dxa"/>
@@ -156,221 +134,520 @@
             <w:r>
               <w:t xml:space="preserve">+ </w:t>
             </w:r>
-            <w:proofErr w:type="spellStart"/>
             <w:r>
               <w:t>setComponentes</w:t>
             </w:r>
-            <w:proofErr w:type="spellEnd"/>
-            <w:r>
-              <w:t xml:space="preserve"> (</w:t>
-            </w:r>
-            <w:proofErr w:type="spellStart"/>
-            <w:r>
+            <w:r>
+              <w:t xml:space="preserve"> (float [][])</w:t>
+            </w:r>
+          </w:p>
+          <w:p>
+            <w:pPr>
+              <w:ind w:left="720" w:hanging="720"/>
+              <w:rPr>
+                <w:lang w:val="en-US"/>
+              </w:rPr>
+            </w:pPr>
+            <w:r>
+              <w:rPr>
+                <w:lang w:val="en-US"/>
+              </w:rPr>
+              <w:t>+</w:t>
+            </w:r>
+            <w:r>
+              <w:rPr>
+                <w:lang w:val="en-US"/>
+              </w:rPr>
+              <w:t xml:space="preserve"> getDimensionFil()</w:t>
+            </w:r>
+            <w:r>
+              <w:rPr>
+                <w:lang w:val="en-US"/>
+              </w:rPr>
+              <w:t xml:space="preserve"> int</w:t>
+            </w:r>
+          </w:p>
+          <w:p>
+            <w:pPr>
+              <w:ind w:left="720" w:hanging="720"/>
+              <w:rPr>
+                <w:lang w:val="en-US"/>
+              </w:rPr>
+            </w:pPr>
+            <w:r>
+              <w:rPr>
+                <w:lang w:val="en-US"/>
+              </w:rPr>
+              <w:t xml:space="preserve">+ </w:t>
+            </w:r>
+            <w:r>
+              <w:rPr>
+                <w:lang w:val="en-US"/>
+              </w:rPr>
+              <w:t>getDimensionCol</w:t>
+            </w:r>
+            <w:r>
+              <w:rPr>
+                <w:lang w:val="en-US"/>
+              </w:rPr>
+              <w:t>() int</w:t>
+            </w:r>
+          </w:p>
+          <w:p>
+            <w:pPr>
+              <w:ind w:left="720" w:hanging="720"/>
+              <w:rPr>
+                <w:lang w:val="en-US"/>
+              </w:rPr>
+            </w:pPr>
+            <w:r>
+              <w:rPr>
+                <w:lang w:val="en-US"/>
+              </w:rPr>
+              <w:t xml:space="preserve">+ </w:t>
+            </w:r>
+            <w:r>
+              <w:rPr>
+                <w:lang w:val="en-US"/>
+              </w:rPr>
+              <w:t>getComponentes</w:t>
+            </w:r>
+            <w:r>
+              <w:rPr>
+                <w:lang w:val="en-US"/>
+              </w:rPr>
+              <w:t>() float[][]</w:t>
+            </w:r>
+          </w:p>
+          <w:p>
+            <w:pPr>
+              <w:rPr>
+                <w:lang w:val="en-US"/>
+              </w:rPr>
+            </w:pPr>
+            <w:r>
+              <w:rPr>
+                <w:lang w:val="en-US"/>
+              </w:rPr>
+              <w:t>+</w:t>
+            </w:r>
+            <w:r>
+              <w:rPr>
+                <w:lang w:val="en-US"/>
+              </w:rPr>
+              <w:t xml:space="preserve"> </w:t>
+            </w:r>
+            <w:r>
+              <w:rPr>
+                <w:lang w:val="en-US"/>
+              </w:rPr>
+              <w:t>t</w:t>
+            </w:r>
+            <w:r>
+              <w:rPr>
+                <w:lang w:val="en-US"/>
+              </w:rPr>
+              <w:t>oString</w:t>
+            </w:r>
+            <w:r>
+              <w:rPr>
+                <w:lang w:val="en-US"/>
+              </w:rPr>
+              <w:t>() String</w:t>
+            </w:r>
+          </w:p>
+          <w:p>
+            <w:pPr>
+              <w:rPr>
+                <w:lang w:val="en-US"/>
+              </w:rPr>
+            </w:pPr>
+            <w:r>
+              <w:rPr>
+                <w:lang w:val="en-US"/>
+              </w:rPr>
+              <w:t xml:space="preserve">+ </w:t>
+            </w:r>
+            <w:r>
+              <w:rPr>
+                <w:lang w:val="en-US"/>
+              </w:rPr>
+              <w:t>clone()</w:t>
+            </w:r>
+            <w:r>
+              <w:rPr>
+                <w:lang w:val="en-US"/>
+              </w:rPr>
+              <w:t xml:space="preserve"> MatrizMath</w:t>
+            </w:r>
+          </w:p>
+          <w:p>
+            <w:pPr>
+              <w:rPr>
+                <w:lang w:val="en-US"/>
+              </w:rPr>
+            </w:pPr>
+            <w:r>
+              <w:rPr>
+                <w:lang w:val="en-US"/>
+              </w:rPr>
+              <w:t xml:space="preserve">+ </w:t>
+            </w:r>
+            <w:r>
+              <w:rPr>
+                <w:lang w:val="en-US"/>
+              </w:rPr>
+              <w:t>equals(Object)</w:t>
+            </w:r>
+            <w:r>
+              <w:rPr>
+                <w:lang w:val="en-US"/>
+              </w:rPr>
+              <w:t xml:space="preserve"> Boolean</w:t>
+            </w:r>
+          </w:p>
+          <w:p>
+            <w:pPr>
+              <w:rPr>
+                <w:lang w:val="en-US"/>
+              </w:rPr>
+            </w:pPr>
+          </w:p>
+          <w:p>
+            <w:pPr>
+              <w:rPr>
+                <w:color w:val="5B9BD5" w:themeColor="accent1"/>
+                <w:lang w:val="en-US"/>
+              </w:rPr>
+            </w:pPr>
+            <w:r>
+              <w:rPr>
+                <w:color w:val="5B9BD5" w:themeColor="accent1"/>
+                <w:lang w:val="en-US"/>
+              </w:rPr>
+              <w:t>+ sumar(MatrizMath) MatrizMath</w:t>
+            </w:r>
+          </w:p>
+          <w:p>
+            <w:pPr>
+              <w:rPr>
+                <w:color w:val="5B9BD5" w:themeColor="accent1"/>
+                <w:lang w:val="en-US"/>
+              </w:rPr>
+            </w:pPr>
+            <w:r>
+              <w:rPr>
+                <w:color w:val="5B9BD5" w:themeColor="accent1"/>
+                <w:lang w:val="en-US"/>
+              </w:rPr>
+              <w:t xml:space="preserve">+ </w:t>
+            </w:r>
+            <w:r>
+              <w:rPr>
+                <w:color w:val="5B9BD5" w:themeColor="accent1"/>
+                <w:lang w:val="en-US"/>
+              </w:rPr>
+              <w:t>restar</w:t>
+            </w:r>
+            <w:r>
+              <w:rPr>
+                <w:color w:val="5B9BD5" w:themeColor="accent1"/>
+                <w:lang w:val="en-US"/>
+              </w:rPr>
+              <w:t>(MatrizMath) MatrizMath</w:t>
+            </w:r>
+          </w:p>
+          <w:p>
+            <w:pPr>
+              <w:rPr>
+                <w:color w:val="5B9BD5" w:themeColor="accent1"/>
+                <w:lang w:val="en-US"/>
+              </w:rPr>
+            </w:pPr>
+            <w:r>
+              <w:rPr>
+                <w:color w:val="5B9BD5" w:themeColor="accent1"/>
+                <w:lang w:val="en-US"/>
+              </w:rPr>
+              <w:t xml:space="preserve">+ producto </w:t>
+            </w:r>
+            <w:r>
+              <w:rPr>
+                <w:color w:val="5B9BD5" w:themeColor="accent1"/>
+                <w:lang w:val="en-US"/>
+              </w:rPr>
+              <w:t>(MatrizMath) MatrizMath</w:t>
+            </w:r>
+          </w:p>
+          <w:p>
+            <w:pPr>
+              <w:rPr>
+                <w:color w:val="5B9BD5" w:themeColor="accent1"/>
+                <w:lang w:val="en-US"/>
+              </w:rPr>
+            </w:pPr>
+            <w:r>
+              <w:rPr>
+                <w:color w:val="5B9BD5" w:themeColor="accent1"/>
+                <w:lang w:val="en-US"/>
+              </w:rPr>
+              <w:t>+ producto (</w:t>
+            </w:r>
+            <w:r>
+              <w:rPr>
+                <w:color w:val="5B9BD5" w:themeColor="accent1"/>
+                <w:lang w:val="en-US"/>
+              </w:rPr>
               <w:t>float</w:t>
             </w:r>
-            <w:proofErr w:type="spellEnd"/>
-            <w:r>
-              <w:t xml:space="preserve"> [</w:t>
+            <w:r>
+              <w:rPr>
+                <w:color w:val="5B9BD5" w:themeColor="accent1"/>
+                <w:lang w:val="en-US"/>
+              </w:rPr>
+              <w:t>) MatrizMath</w:t>
+            </w:r>
+          </w:p>
+          <w:p>
+            <w:pPr>
+              <w:rPr>
+                <w:color w:val="5B9BD5" w:themeColor="accent1"/>
+              </w:rPr>
+            </w:pPr>
+            <w:r>
+              <w:rPr>
+                <w:color w:val="5B9BD5" w:themeColor="accent1"/>
+              </w:rPr>
+              <w:t>+ producto (</w:t>
+            </w:r>
+            <w:r>
+              <w:rPr>
+                <w:color w:val="5B9BD5" w:themeColor="accent1"/>
+              </w:rPr>
+              <w:t>VectorMath</w:t>
+            </w:r>
+            <w:r>
+              <w:rPr>
+                <w:color w:val="5B9BD5" w:themeColor="accent1"/>
+              </w:rPr>
+              <w:t>) VectorMath</w:t>
+            </w:r>
+          </w:p>
+          <w:p>
+            <w:pPr>
+              <w:pStyle w:val="NormalWeb"/>
+              <w:spacing w:before="0" w:beforeAutospacing="0" w:after="0" w:afterAutospacing="0"/>
+              <w:rPr>
+                <w:rFonts w:asciiTheme="minorHAnsi" w:hAnsiTheme="minorHAnsi" w:cstheme="minorHAnsi"/>
+                <w:color w:val="5B9BD5" w:themeColor="accent1"/>
+                <w:sz w:val="22"/>
+                <w:szCs w:val="22"/>
+              </w:rPr>
+            </w:pPr>
+            <w:r>
+              <w:rPr>
+                <w:rFonts w:asciiTheme="minorHAnsi" w:hAnsiTheme="minorHAnsi" w:cstheme="minorHAnsi"/>
+                <w:color w:val="5B9BD5" w:themeColor="accent1"/>
+                <w:sz w:val="22"/>
+                <w:szCs w:val="22"/>
+              </w:rPr>
+              <w:t xml:space="preserve">+ </w:t>
+            </w:r>
+            <w:r>
+              <w:rPr>
+                <w:rFonts w:asciiTheme="minorHAnsi" w:hAnsiTheme="minorHAnsi" w:cstheme="minorHAnsi"/>
+                <w:color w:val="5B9BD5" w:themeColor="accent1"/>
+                <w:sz w:val="22"/>
+                <w:szCs w:val="22"/>
+              </w:rPr>
+              <w:t xml:space="preserve">matrizInversa() </w:t>
+            </w:r>
+            <w:r>
+              <w:rPr>
+                <w:rFonts w:asciiTheme="minorHAnsi" w:hAnsiTheme="minorHAnsi" w:cstheme="minorHAnsi"/>
+                <w:color w:val="5B9BD5" w:themeColor="accent1"/>
+                <w:sz w:val="22"/>
+                <w:szCs w:val="22"/>
+              </w:rPr>
+              <w:t>MatrizMath</w:t>
+            </w:r>
+          </w:p>
+          <w:p>
+            <w:pPr>
+              <w:pStyle w:val="NormalWeb"/>
+              <w:spacing w:before="0" w:beforeAutospacing="0" w:after="0" w:afterAutospacing="0"/>
+              <w:rPr>
+                <w:rFonts w:asciiTheme="minorHAnsi" w:hAnsiTheme="minorHAnsi" w:cstheme="minorHAnsi"/>
+                <w:color w:val="5B9BD5" w:themeColor="accent1"/>
+                <w:sz w:val="22"/>
+                <w:szCs w:val="22"/>
+              </w:rPr>
+            </w:pPr>
+            <w:r>
+              <w:rPr>
+                <w:rFonts w:asciiTheme="minorHAnsi" w:hAnsiTheme="minorHAnsi" w:cstheme="minorHAnsi"/>
+                <w:color w:val="5B9BD5" w:themeColor="accent1"/>
+                <w:sz w:val="22"/>
+                <w:szCs w:val="22"/>
+              </w:rPr>
+              <w:t xml:space="preserve">+ </w:t>
+            </w:r>
+            <w:r>
+              <w:rPr>
+                <w:rFonts w:asciiTheme="minorHAnsi" w:hAnsiTheme="minorHAnsi" w:cstheme="minorHAnsi"/>
+                <w:color w:val="5B9BD5" w:themeColor="accent1"/>
+                <w:sz w:val="22"/>
+                <w:szCs w:val="22"/>
+              </w:rPr>
+              <w:t>determinante()</w:t>
+            </w:r>
+            <w:r>
+              <w:rPr>
+                <w:rFonts w:asciiTheme="minorHAnsi" w:hAnsiTheme="minorHAnsi" w:cstheme="minorHAnsi"/>
+                <w:color w:val="5B9BD5" w:themeColor="accent1"/>
+                <w:sz w:val="22"/>
+                <w:szCs w:val="22"/>
+              </w:rPr>
+              <w:t xml:space="preserve"> float</w:t>
+            </w:r>
+          </w:p>
+          <w:p>
+            <w:pPr>
+              <w:pStyle w:val="NormalWeb"/>
+              <w:spacing w:before="0" w:beforeAutospacing="0" w:after="0" w:afterAutospacing="0"/>
+              <w:rPr>
+                <w:rFonts w:asciiTheme="minorHAnsi" w:hAnsiTheme="minorHAnsi" w:cstheme="minorHAnsi"/>
+                <w:color w:val="5B9BD5" w:themeColor="accent1"/>
+                <w:sz w:val="22"/>
+                <w:szCs w:val="22"/>
+              </w:rPr>
+            </w:pPr>
+            <w:r>
+              <w:rPr>
+                <w:rFonts w:asciiTheme="minorHAnsi" w:hAnsiTheme="minorHAnsi" w:cstheme="minorHAnsi"/>
+                <w:color w:val="5B9BD5" w:themeColor="accent1"/>
+                <w:sz w:val="22"/>
+                <w:szCs w:val="22"/>
+              </w:rPr>
+              <w:t xml:space="preserve">+ </w:t>
+            </w:r>
+            <w:r>
+              <w:rPr>
+                <w:rFonts w:asciiTheme="minorHAnsi" w:hAnsiTheme="minorHAnsi" w:cstheme="minorHAnsi"/>
+                <w:color w:val="5B9BD5" w:themeColor="accent1"/>
+                <w:sz w:val="22"/>
+                <w:szCs w:val="22"/>
+              </w:rPr>
+              <w:t>normaUno() float</w:t>
+            </w:r>
+          </w:p>
+          <w:p>
+            <w:pPr>
+              <w:pStyle w:val="NormalWeb"/>
+              <w:spacing w:before="0" w:beforeAutospacing="0" w:after="0" w:afterAutospacing="0"/>
+              <w:rPr>
+                <w:rFonts w:asciiTheme="minorHAnsi" w:hAnsiTheme="minorHAnsi" w:cstheme="minorHAnsi"/>
+                <w:color w:val="5B9BD5" w:themeColor="accent1"/>
+                <w:sz w:val="22"/>
+                <w:szCs w:val="22"/>
+              </w:rPr>
+            </w:pPr>
+            <w:r>
+              <w:rPr>
+                <w:rFonts w:asciiTheme="minorHAnsi" w:hAnsiTheme="minorHAnsi" w:cstheme="minorHAnsi"/>
+                <w:color w:val="5B9BD5" w:themeColor="accent1"/>
+                <w:sz w:val="22"/>
+                <w:szCs w:val="22"/>
+              </w:rPr>
+              <w:t xml:space="preserve">+ </w:t>
             </w:r>
             <w:proofErr w:type="gramStart"/>
             <w:r>
-              <w:t>][</w:t>
+              <w:rPr>
+                <w:rFonts w:asciiTheme="minorHAnsi" w:hAnsiTheme="minorHAnsi" w:cstheme="minorHAnsi"/>
+                <w:color w:val="5B9BD5" w:themeColor="accent1"/>
+                <w:sz w:val="22"/>
+                <w:szCs w:val="22"/>
+              </w:rPr>
+              <w:t>normaDos(</w:t>
             </w:r>
             <w:proofErr w:type="gramEnd"/>
             <w:r>
-              <w:t>])</w:t>
-            </w:r>
-          </w:p>
-          <w:p>
-            <w:pPr>
-              <w:ind w:left="720" w:hanging="720"/>
-              <w:rPr>
-                <w:lang w:val="en-US"/>
-              </w:rPr>
-            </w:pPr>
-            <w:r>
-              <w:rPr>
-                <w:lang w:val="en-US"/>
-              </w:rPr>
-              <w:t>+</w:t>
-            </w:r>
-            <w:r>
-              <w:rPr>
-                <w:lang w:val="en-US"/>
-              </w:rPr>
-              <w:t xml:space="preserve"> </w:t>
-            </w:r>
-            <w:proofErr w:type="spellStart"/>
-            <w:proofErr w:type="gramStart"/>
-            <w:r>
-              <w:rPr>
-                <w:lang w:val="en-US"/>
-              </w:rPr>
-              <w:t>getDimensionFil</w:t>
-            </w:r>
-            <w:proofErr w:type="spellEnd"/>
-            <w:r>
-              <w:rPr>
-                <w:lang w:val="en-US"/>
-              </w:rPr>
-              <w:t>(</w:t>
-            </w:r>
-            <w:proofErr w:type="gramEnd"/>
-            <w:r>
-              <w:rPr>
-                <w:lang w:val="en-US"/>
-              </w:rPr>
-              <w:t>)</w:t>
-            </w:r>
-            <w:r>
-              <w:rPr>
-                <w:lang w:val="en-US"/>
-              </w:rPr>
-              <w:t xml:space="preserve"> </w:t>
-            </w:r>
-            <w:proofErr w:type="spellStart"/>
-            <w:r>
-              <w:rPr>
-                <w:lang w:val="en-US"/>
-              </w:rPr>
-              <w:t>int</w:t>
-            </w:r>
-            <w:proofErr w:type="spellEnd"/>
-          </w:p>
-          <w:p>
-            <w:pPr>
-              <w:ind w:left="720" w:hanging="720"/>
-              <w:rPr>
-                <w:lang w:val="en-US"/>
-              </w:rPr>
-            </w:pPr>
-            <w:r>
-              <w:rPr>
-                <w:lang w:val="en-US"/>
+              <w:rPr>
+                <w:rFonts w:asciiTheme="minorHAnsi" w:hAnsiTheme="minorHAnsi" w:cstheme="minorHAnsi"/>
+                <w:color w:val="5B9BD5" w:themeColor="accent1"/>
+                <w:sz w:val="22"/>
+                <w:szCs w:val="22"/>
+              </w:rPr>
+              <w:t>) float</w:t>
+            </w:r>
+          </w:p>
+          <w:p>
+            <w:pPr>
+              <w:pStyle w:val="NormalWeb"/>
+              <w:spacing w:before="0" w:beforeAutospacing="0" w:after="0" w:afterAutospacing="0"/>
+              <w:rPr>
+                <w:rFonts w:asciiTheme="minorHAnsi" w:hAnsiTheme="minorHAnsi" w:cstheme="minorHAnsi"/>
+                <w:color w:val="5B9BD5" w:themeColor="accent1"/>
+                <w:sz w:val="22"/>
+                <w:szCs w:val="22"/>
+              </w:rPr>
+            </w:pPr>
+            <w:r>
+              <w:rPr>
+                <w:rFonts w:asciiTheme="minorHAnsi" w:hAnsiTheme="minorHAnsi" w:cstheme="minorHAnsi"/>
+                <w:color w:val="5B9BD5" w:themeColor="accent1"/>
+                <w:sz w:val="22"/>
+                <w:szCs w:val="22"/>
               </w:rPr>
               <w:t xml:space="preserve">+ </w:t>
             </w:r>
-            <w:proofErr w:type="spellStart"/>
-            <w:proofErr w:type="gramStart"/>
-            <w:r>
-              <w:rPr>
-                <w:lang w:val="en-US"/>
-              </w:rPr>
-              <w:t>getDimensionCol</w:t>
-            </w:r>
-            <w:proofErr w:type="spellEnd"/>
-            <w:r>
-              <w:rPr>
-                <w:lang w:val="en-US"/>
-              </w:rPr>
-              <w:t>(</w:t>
-            </w:r>
-            <w:proofErr w:type="gramEnd"/>
-            <w:r>
-              <w:rPr>
-                <w:lang w:val="en-US"/>
-              </w:rPr>
-              <w:t xml:space="preserve">) </w:t>
-            </w:r>
-            <w:proofErr w:type="spellStart"/>
-            <w:r>
-              <w:rPr>
-                <w:lang w:val="en-US"/>
-              </w:rPr>
-              <w:t>int</w:t>
-            </w:r>
-            <w:proofErr w:type="spellEnd"/>
-          </w:p>
-          <w:p>
-            <w:pPr>
-              <w:ind w:left="720" w:hanging="720"/>
-              <w:rPr>
-                <w:lang w:val="en-US"/>
-              </w:rPr>
-            </w:pPr>
-            <w:r>
-              <w:rPr>
-                <w:lang w:val="en-US"/>
-              </w:rPr>
-              <w:t xml:space="preserve">+ </w:t>
-            </w:r>
-            <w:proofErr w:type="spellStart"/>
-            <w:proofErr w:type="gramStart"/>
-            <w:r>
-              <w:rPr>
-                <w:lang w:val="en-US"/>
-              </w:rPr>
-              <w:t>getComponentes</w:t>
-            </w:r>
-            <w:proofErr w:type="spellEnd"/>
-            <w:r>
-              <w:rPr>
-                <w:lang w:val="en-US"/>
-              </w:rPr>
-              <w:t>(</w:t>
-            </w:r>
-            <w:proofErr w:type="gramEnd"/>
-            <w:r>
-              <w:rPr>
-                <w:lang w:val="en-US"/>
-              </w:rPr>
-              <w:t>) float[][]</w:t>
+            <w:r>
+              <w:rPr>
+                <w:rFonts w:asciiTheme="minorHAnsi" w:hAnsiTheme="minorHAnsi" w:cstheme="minorHAnsi"/>
+                <w:color w:val="5B9BD5" w:themeColor="accent1"/>
+                <w:sz w:val="22"/>
+                <w:szCs w:val="22"/>
+              </w:rPr>
+              <w:t>no</w:t>
             </w:r>
             <w:bookmarkStart w:id="0" w:name="_GoBack"/>
             <w:bookmarkEnd w:id="0"/>
-          </w:p>
-          <w:p>
-            <w:pPr>
-              <w:rPr>
-                <w:lang w:val="en-US"/>
-              </w:rPr>
-            </w:pPr>
-            <w:r>
-              <w:rPr>
-                <w:lang w:val="en-US"/>
-              </w:rPr>
-              <w:t>+</w:t>
-            </w:r>
-            <w:r>
-              <w:rPr>
-                <w:lang w:val="en-US"/>
-              </w:rPr>
-              <w:t xml:space="preserve"> </w:t>
-            </w:r>
-            <w:proofErr w:type="spellStart"/>
-            <w:r>
-              <w:rPr>
-                <w:lang w:val="en-US"/>
-              </w:rPr>
-              <w:t>t</w:t>
-            </w:r>
-            <w:r>
-              <w:rPr>
-                <w:lang w:val="en-US"/>
-              </w:rPr>
-              <w:t>oString</w:t>
-            </w:r>
-            <w:proofErr w:type="spellEnd"/>
-            <w:r>
-              <w:rPr>
-                <w:lang w:val="en-US"/>
-              </w:rPr>
-              <w:t>() String</w:t>
-            </w:r>
-          </w:p>
+            <w:r>
+              <w:rPr>
+                <w:rFonts w:asciiTheme="minorHAnsi" w:hAnsiTheme="minorHAnsi" w:cstheme="minorHAnsi"/>
+                <w:color w:val="5B9BD5" w:themeColor="accent1"/>
+                <w:sz w:val="22"/>
+                <w:szCs w:val="22"/>
+              </w:rPr>
+              <w:t>rmaInfinito()</w:t>
+            </w:r>
+            <w:r>
+              <w:rPr>
+                <w:rFonts w:asciiTheme="minorHAnsi" w:hAnsiTheme="minorHAnsi" w:cstheme="minorHAnsi"/>
+                <w:color w:val="5B9BD5" w:themeColor="accent1"/>
+                <w:sz w:val="22"/>
+                <w:szCs w:val="22"/>
+              </w:rPr>
+              <w:t xml:space="preserve"> float</w:t>
+            </w:r>
+          </w:p>
+          <w:p>
+            <w:pPr>
+              <w:rPr>
+                <w:rFonts w:asciiTheme="minorHAnsi" w:hAnsiTheme="minorHAnsi" w:cstheme="minorHAnsi"/>
+              </w:rPr>
+            </w:pPr>
+          </w:p>
+          <w:p/>
+          <w:p/>
         </w:tc>
       </w:tr>
     </w:tbl>
     <w:p>
-      <w:pPr>
-        <w:rPr>
-          <w:lang w:val="en-US"/>
-        </w:rPr>
-      </w:pPr>
       <w:r>
         <w:rPr>
           <w:color w:val="000000"/>
-          <w:lang w:val="en-US"/>
         </w:rPr>
         <w:t xml:space="preserve"> </w:t>
       </w:r>
@@ -1096,6 +1373,23 @@
       <w:contextualSpacing/>
     </w:pPr>
   </w:style>
+  <w:style w:type="paragraph" w:styleId="NormalWeb">
+    <w:name w:val="Normal (Web)"/>
+    <w:basedOn w:val="Normal"/>
+    <w:uiPriority w:val="99"/>
+    <w:semiHidden/>
+    <w:unhideWhenUsed/>
+    <w:rsid w:val="006104FB"/>
+    <w:pPr>
+      <w:spacing w:before="100" w:beforeAutospacing="1" w:after="100" w:afterAutospacing="1" w:line="240" w:lineRule="auto"/>
+    </w:pPr>
+    <w:rPr>
+      <w:rFonts w:ascii="Times New Roman" w:eastAsia="Times New Roman" w:hAnsi="Times New Roman" w:cs="Times New Roman"/>
+      <w:color w:val="auto"/>
+      <w:sz w:val="24"/>
+      <w:szCs w:val="24"/>
+    </w:rPr>
+  </w:style>
 </w:styles>
 </file>
 
@@ -1358,4 +1652,16 @@
     </a:ext>
   </a:extLst>
 </a:theme>
+</file>
+
+<file path=customXml/item1.xml><?xml version="1.0" encoding="utf-8"?>
+<b:Sources xmlns:b="http://schemas.openxmlformats.org/officeDocument/2006/bibliography" xmlns="http://schemas.openxmlformats.org/officeDocument/2006/bibliography" SelectedStyle="\APASixthEditionOfficeOnline.xsl" StyleName="APA" Version="6"/>
+</file>
+
+<file path=customXml/itemProps1.xml><?xml version="1.0" encoding="utf-8"?>
+<ds:datastoreItem xmlns:ds="http://schemas.openxmlformats.org/officeDocument/2006/customXml" ds:itemID="{7F78DBD4-72E2-42E6-9649-980BC6F19A30}">
+  <ds:schemaRefs>
+    <ds:schemaRef ds:uri="http://schemas.openxmlformats.org/officeDocument/2006/bibliography"/>
+  </ds:schemaRefs>
+</ds:datastoreItem>
 </file>
</xml_diff>

<commit_message>
Actualizacion Métricas y Diagrama de Clases.
</commit_message>
<xml_diff>
--- a/Documentacion/MatrizMath/MatrizMath - Clases.docx
+++ b/Documentacion/MatrizMath/MatrizMath - Clases.docx
@@ -37,8 +37,7 @@
     <w:tbl>
       <w:tblPr>
         <w:tblStyle w:val="a"/>
-        <w:tblW w:w="3669" w:type="dxa"/>
-        <w:jc w:val="center"/>
+        <w:tblW w:w="5485" w:type="dxa"/>
         <w:tblInd w:w="0" w:type="dxa"/>
         <w:tblBorders>
           <w:top w:val="single" w:sz="4" w:space="0" w:color="000000"/>
@@ -52,33 +51,29 @@
         <w:tblLook w:val="0400" w:firstRow="0" w:lastRow="0" w:firstColumn="0" w:lastColumn="0" w:noHBand="0" w:noVBand="1"/>
       </w:tblPr>
       <w:tblGrid>
-        <w:gridCol w:w="3669"/>
+        <w:gridCol w:w="5485"/>
       </w:tblGrid>
       <w:tr>
-        <w:trPr>
-          <w:jc w:val="center"/>
-        </w:trPr>
         <w:tc>
           <w:tcPr>
-            <w:tcW w:w="3669" w:type="dxa"/>
+            <w:tcW w:w="5485" w:type="dxa"/>
           </w:tcPr>
           <w:p>
+            <w:proofErr w:type="spellStart"/>
             <w:r>
               <w:rPr>
                 <w:color w:val="000000"/>
               </w:rPr>
               <w:t>MatrizMath</w:t>
             </w:r>
+            <w:proofErr w:type="spellEnd"/>
           </w:p>
         </w:tc>
       </w:tr>
       <w:tr>
-        <w:trPr>
-          <w:jc w:val="center"/>
-        </w:trPr>
         <w:tc>
           <w:tcPr>
-            <w:tcW w:w="3669" w:type="dxa"/>
+            <w:tcW w:w="5485" w:type="dxa"/>
           </w:tcPr>
           <w:p>
             <w:pPr>
@@ -120,12 +115,9 @@
         </w:tc>
       </w:tr>
       <w:tr>
-        <w:trPr>
-          <w:jc w:val="center"/>
-        </w:trPr>
         <w:tc>
           <w:tcPr>
-            <w:tcW w:w="3669" w:type="dxa"/>
+            <w:tcW w:w="5485" w:type="dxa"/>
           </w:tcPr>
           <w:p>
             <w:pPr>
@@ -134,11 +126,29 @@
             <w:r>
               <w:t xml:space="preserve">+ </w:t>
             </w:r>
+            <w:proofErr w:type="spellStart"/>
             <w:r>
               <w:t>setComponentes</w:t>
             </w:r>
-            <w:r>
-              <w:t xml:space="preserve"> (float [][])</w:t>
+            <w:proofErr w:type="spellEnd"/>
+            <w:r>
+              <w:t xml:space="preserve"> (</w:t>
+            </w:r>
+            <w:proofErr w:type="spellStart"/>
+            <w:r>
+              <w:t>float</w:t>
+            </w:r>
+            <w:proofErr w:type="spellEnd"/>
+            <w:r>
+              <w:t xml:space="preserve"> [</w:t>
+            </w:r>
+            <w:proofErr w:type="gramStart"/>
+            <w:r>
+              <w:t>][</w:t>
+            </w:r>
+            <w:proofErr w:type="gramEnd"/>
+            <w:r>
+              <w:t>])</w:t>
             </w:r>
           </w:p>
           <w:p>
@@ -158,7 +168,21 @@
               <w:rPr>
                 <w:lang w:val="en-US"/>
               </w:rPr>
-              <w:t xml:space="preserve"> getDimensionFil()</w:t>
+              <w:t xml:space="preserve"> </w:t>
+            </w:r>
+            <w:proofErr w:type="gramStart"/>
+            <w:r>
+              <w:rPr>
+                <w:lang w:val="en-US"/>
+              </w:rPr>
+              <w:t>getDimensionFil(</w:t>
+            </w:r>
+            <w:proofErr w:type="gramEnd"/>
+            <w:r>
+              <w:rPr>
+                <w:lang w:val="en-US"/>
+              </w:rPr>
+              <w:t>)</w:t>
             </w:r>
             <w:r>
               <w:rPr>
@@ -180,6 +204,7 @@
               </w:rPr>
               <w:t xml:space="preserve">+ </w:t>
             </w:r>
+            <w:proofErr w:type="gramStart"/>
             <w:r>
               <w:rPr>
                 <w:lang w:val="en-US"/>
@@ -190,7 +215,14 @@
               <w:rPr>
                 <w:lang w:val="en-US"/>
               </w:rPr>
-              <w:t>() int</w:t>
+              <w:t>(</w:t>
+            </w:r>
+            <w:proofErr w:type="gramEnd"/>
+            <w:r>
+              <w:rPr>
+                <w:lang w:val="en-US"/>
+              </w:rPr>
+              <w:t>) int</w:t>
             </w:r>
           </w:p>
           <w:p>
@@ -206,6 +238,7 @@
               </w:rPr>
               <w:t xml:space="preserve">+ </w:t>
             </w:r>
+            <w:proofErr w:type="gramStart"/>
             <w:r>
               <w:rPr>
                 <w:lang w:val="en-US"/>
@@ -216,7 +249,14 @@
               <w:rPr>
                 <w:lang w:val="en-US"/>
               </w:rPr>
-              <w:t>() float[][]</w:t>
+              <w:t>(</w:t>
+            </w:r>
+            <w:proofErr w:type="gramEnd"/>
+            <w:r>
+              <w:rPr>
+                <w:lang w:val="en-US"/>
+              </w:rPr>
+              <w:t>) float[][]</w:t>
             </w:r>
           </w:p>
           <w:p>
@@ -237,6 +277,7 @@
               </w:rPr>
               <w:t xml:space="preserve"> </w:t>
             </w:r>
+            <w:proofErr w:type="gramStart"/>
             <w:r>
               <w:rPr>
                 <w:lang w:val="en-US"/>
@@ -253,7 +294,14 @@
               <w:rPr>
                 <w:lang w:val="en-US"/>
               </w:rPr>
-              <w:t>() String</w:t>
+              <w:t>(</w:t>
+            </w:r>
+            <w:proofErr w:type="gramEnd"/>
+            <w:r>
+              <w:rPr>
+                <w:lang w:val="en-US"/>
+              </w:rPr>
+              <w:t>) String</w:t>
             </w:r>
           </w:p>
           <w:p>
@@ -268,11 +316,19 @@
               </w:rPr>
               <w:t xml:space="preserve">+ </w:t>
             </w:r>
-            <w:r>
-              <w:rPr>
-                <w:lang w:val="en-US"/>
-              </w:rPr>
-              <w:t>clone()</w:t>
+            <w:proofErr w:type="gramStart"/>
+            <w:r>
+              <w:rPr>
+                <w:lang w:val="en-US"/>
+              </w:rPr>
+              <w:t>clone(</w:t>
+            </w:r>
+            <w:proofErr w:type="gramEnd"/>
+            <w:r>
+              <w:rPr>
+                <w:lang w:val="en-US"/>
+              </w:rPr>
+              <w:t>)</w:t>
             </w:r>
             <w:r>
               <w:rPr>
@@ -308,6 +364,391 @@
           </w:p>
           <w:p>
             <w:pPr>
+              <w:ind w:left="720" w:hanging="720"/>
+              <w:rPr>
+                <w:color w:val="000000" w:themeColor="text1"/>
+                <w:lang w:val="en-US"/>
+              </w:rPr>
+            </w:pPr>
+            <w:r>
+              <w:rPr>
+                <w:color w:val="000000" w:themeColor="text1"/>
+                <w:lang w:val="en-US"/>
+              </w:rPr>
+              <w:t xml:space="preserve">+ </w:t>
+            </w:r>
+            <w:proofErr w:type="spellStart"/>
+            <w:r>
+              <w:rPr>
+                <w:color w:val="000000" w:themeColor="text1"/>
+                <w:lang w:val="en-US"/>
+              </w:rPr>
+              <w:t>productoDeUnaFila</w:t>
+            </w:r>
+            <w:proofErr w:type="spellEnd"/>
+            <w:r>
+              <w:rPr>
+                <w:color w:val="000000" w:themeColor="text1"/>
+                <w:lang w:val="en-US"/>
+              </w:rPr>
+              <w:t>(float</w:t>
+            </w:r>
+            <w:proofErr w:type="gramStart"/>
+            <w:r>
+              <w:rPr>
+                <w:color w:val="000000" w:themeColor="text1"/>
+                <w:lang w:val="en-US"/>
+              </w:rPr>
+              <w:t>[][</w:t>
+            </w:r>
+            <w:proofErr w:type="gramEnd"/>
+            <w:r>
+              <w:rPr>
+                <w:color w:val="000000" w:themeColor="text1"/>
+                <w:lang w:val="en-US"/>
+              </w:rPr>
+              <w:t>],</w:t>
+            </w:r>
+            <w:proofErr w:type="spellStart"/>
+            <w:r>
+              <w:rPr>
+                <w:color w:val="000000" w:themeColor="text1"/>
+                <w:lang w:val="en-US"/>
+              </w:rPr>
+              <w:t>int,float</w:t>
+            </w:r>
+            <w:proofErr w:type="spellEnd"/>
+            <w:r>
+              <w:rPr>
+                <w:color w:val="000000" w:themeColor="text1"/>
+                <w:lang w:val="en-US"/>
+              </w:rPr>
+              <w:t>)</w:t>
+            </w:r>
+          </w:p>
+          <w:p>
+            <w:pPr>
+              <w:ind w:left="720" w:hanging="720"/>
+              <w:rPr>
+                <w:color w:val="000000" w:themeColor="text1"/>
+                <w:lang w:val="en-US"/>
+              </w:rPr>
+            </w:pPr>
+            <w:r>
+              <w:rPr>
+                <w:color w:val="000000" w:themeColor="text1"/>
+                <w:lang w:val="en-US"/>
+              </w:rPr>
+              <w:t xml:space="preserve">+ </w:t>
+            </w:r>
+            <w:proofErr w:type="spellStart"/>
+            <w:r>
+              <w:rPr>
+                <w:color w:val="000000" w:themeColor="text1"/>
+                <w:lang w:val="en-US"/>
+              </w:rPr>
+              <w:t>intercambiarFilas</w:t>
+            </w:r>
+            <w:proofErr w:type="spellEnd"/>
+            <w:r>
+              <w:rPr>
+                <w:color w:val="000000" w:themeColor="text1"/>
+                <w:lang w:val="en-US"/>
+              </w:rPr>
+              <w:t>(float</w:t>
+            </w:r>
+            <w:proofErr w:type="gramStart"/>
+            <w:r>
+              <w:rPr>
+                <w:color w:val="000000" w:themeColor="text1"/>
+                <w:lang w:val="en-US"/>
+              </w:rPr>
+              <w:t>[][</w:t>
+            </w:r>
+            <w:proofErr w:type="gramEnd"/>
+            <w:r>
+              <w:rPr>
+                <w:color w:val="000000" w:themeColor="text1"/>
+                <w:lang w:val="en-US"/>
+              </w:rPr>
+              <w:t>],</w:t>
+            </w:r>
+            <w:proofErr w:type="spellStart"/>
+            <w:r>
+              <w:rPr>
+                <w:color w:val="000000" w:themeColor="text1"/>
+                <w:lang w:val="en-US"/>
+              </w:rPr>
+              <w:t>int,int</w:t>
+            </w:r>
+            <w:proofErr w:type="spellEnd"/>
+            <w:r>
+              <w:rPr>
+                <w:color w:val="000000" w:themeColor="text1"/>
+                <w:lang w:val="en-US"/>
+              </w:rPr>
+              <w:t>)</w:t>
+            </w:r>
+          </w:p>
+          <w:p>
+            <w:pPr>
+              <w:ind w:left="720" w:hanging="720"/>
+              <w:rPr>
+                <w:rFonts w:asciiTheme="minorHAnsi" w:hAnsiTheme="minorHAnsi" w:cstheme="minorHAnsi"/>
+                <w:color w:val="000000" w:themeColor="text1"/>
+                <w:lang w:val="en-US"/>
+              </w:rPr>
+            </w:pPr>
+            <w:r>
+              <w:rPr>
+                <w:color w:val="000000" w:themeColor="text1"/>
+                <w:lang w:val="en-US"/>
+              </w:rPr>
+              <w:t xml:space="preserve">+ </w:t>
+            </w:r>
+            <w:proofErr w:type="spellStart"/>
+            <w:r>
+              <w:rPr>
+                <w:color w:val="000000" w:themeColor="text1"/>
+                <w:lang w:val="en-US"/>
+              </w:rPr>
+              <w:t>sumarFilas</w:t>
+            </w:r>
+            <w:proofErr w:type="spellEnd"/>
+            <w:r>
+              <w:rPr>
+                <w:color w:val="000000" w:themeColor="text1"/>
+                <w:lang w:val="en-US"/>
+              </w:rPr>
+              <w:t xml:space="preserve"> (float</w:t>
+            </w:r>
+            <w:proofErr w:type="gramStart"/>
+            <w:r>
+              <w:rPr>
+                <w:color w:val="000000" w:themeColor="text1"/>
+                <w:lang w:val="en-US"/>
+              </w:rPr>
+              <w:t>[][</w:t>
+            </w:r>
+            <w:proofErr w:type="gramEnd"/>
+            <w:r>
+              <w:rPr>
+                <w:color w:val="000000" w:themeColor="text1"/>
+                <w:lang w:val="en-US"/>
+              </w:rPr>
+              <w:t>],</w:t>
+            </w:r>
+            <w:proofErr w:type="spellStart"/>
+            <w:r>
+              <w:rPr>
+                <w:color w:val="000000" w:themeColor="text1"/>
+                <w:lang w:val="en-US"/>
+              </w:rPr>
+              <w:t>int,int</w:t>
+            </w:r>
+            <w:proofErr w:type="spellEnd"/>
+            <w:r>
+              <w:rPr>
+                <w:color w:val="000000" w:themeColor="text1"/>
+                <w:lang w:val="en-US"/>
+              </w:rPr>
+              <w:t>)</w:t>
+            </w:r>
+          </w:p>
+          <w:p>
+            <w:pPr>
+              <w:ind w:left="720" w:hanging="720"/>
+              <w:rPr>
+                <w:color w:val="000000" w:themeColor="text1"/>
+              </w:rPr>
+            </w:pPr>
+            <w:r>
+              <w:rPr>
+                <w:color w:val="000000" w:themeColor="text1"/>
+              </w:rPr>
+              <w:t xml:space="preserve">+ </w:t>
+            </w:r>
+            <w:proofErr w:type="spellStart"/>
+            <w:r>
+              <w:rPr>
+                <w:color w:val="000000" w:themeColor="text1"/>
+              </w:rPr>
+              <w:t>intercambiarConRenglonNoNuloPorDebajo</w:t>
+            </w:r>
+            <w:proofErr w:type="spellEnd"/>
+            <w:r>
+              <w:rPr>
+                <w:color w:val="000000" w:themeColor="text1"/>
+              </w:rPr>
+              <w:t>(</w:t>
+            </w:r>
+            <w:proofErr w:type="spellStart"/>
+            <w:r>
+              <w:rPr>
+                <w:color w:val="000000" w:themeColor="text1"/>
+              </w:rPr>
+              <w:t>float</w:t>
+            </w:r>
+            <w:proofErr w:type="spellEnd"/>
+            <w:r>
+              <w:rPr>
+                <w:color w:val="000000" w:themeColor="text1"/>
+              </w:rPr>
+              <w:t>[][</w:t>
+            </w:r>
+            <w:proofErr w:type="gramStart"/>
+            <w:r>
+              <w:rPr>
+                <w:color w:val="000000" w:themeColor="text1"/>
+              </w:rPr>
+              <w:t>],</w:t>
+            </w:r>
+            <w:proofErr w:type="spellStart"/>
+            <w:r>
+              <w:rPr>
+                <w:color w:val="000000" w:themeColor="text1"/>
+              </w:rPr>
+              <w:t>int</w:t>
+            </w:r>
+            <w:proofErr w:type="spellEnd"/>
+            <w:proofErr w:type="gramEnd"/>
+            <w:r>
+              <w:rPr>
+                <w:color w:val="000000" w:themeColor="text1"/>
+              </w:rPr>
+              <w:t>)</w:t>
+            </w:r>
+          </w:p>
+          <w:p>
+            <w:pPr>
+              <w:ind w:left="720" w:hanging="720"/>
+              <w:rPr>
+                <w:color w:val="000000" w:themeColor="text1"/>
+              </w:rPr>
+            </w:pPr>
+            <w:r>
+              <w:rPr>
+                <w:color w:val="000000" w:themeColor="text1"/>
+              </w:rPr>
+              <w:t xml:space="preserve">+ </w:t>
+            </w:r>
+            <w:proofErr w:type="spellStart"/>
+            <w:r>
+              <w:rPr>
+                <w:color w:val="000000" w:themeColor="text1"/>
+              </w:rPr>
+              <w:t>intercambiarConRenglonNoNuloPorArriba</w:t>
+            </w:r>
+            <w:proofErr w:type="spellEnd"/>
+            <w:r>
+              <w:rPr>
+                <w:color w:val="000000" w:themeColor="text1"/>
+              </w:rPr>
+              <w:t>(</w:t>
+            </w:r>
+            <w:proofErr w:type="spellStart"/>
+            <w:r>
+              <w:rPr>
+                <w:color w:val="000000" w:themeColor="text1"/>
+              </w:rPr>
+              <w:t>float</w:t>
+            </w:r>
+            <w:proofErr w:type="spellEnd"/>
+            <w:r>
+              <w:rPr>
+                <w:color w:val="000000" w:themeColor="text1"/>
+              </w:rPr>
+              <w:t>[][</w:t>
+            </w:r>
+            <w:proofErr w:type="gramStart"/>
+            <w:r>
+              <w:rPr>
+                <w:color w:val="000000" w:themeColor="text1"/>
+              </w:rPr>
+              <w:t>],</w:t>
+            </w:r>
+            <w:proofErr w:type="spellStart"/>
+            <w:r>
+              <w:rPr>
+                <w:color w:val="000000" w:themeColor="text1"/>
+              </w:rPr>
+              <w:t>int</w:t>
+            </w:r>
+            <w:proofErr w:type="spellEnd"/>
+            <w:proofErr w:type="gramEnd"/>
+            <w:r>
+              <w:rPr>
+                <w:color w:val="000000" w:themeColor="text1"/>
+              </w:rPr>
+              <w:t>)</w:t>
+            </w:r>
+          </w:p>
+          <w:p>
+            <w:pPr>
+              <w:ind w:left="720" w:hanging="720"/>
+              <w:rPr>
+                <w:color w:val="000000" w:themeColor="text1"/>
+              </w:rPr>
+            </w:pPr>
+            <w:r>
+              <w:rPr>
+                <w:color w:val="000000" w:themeColor="text1"/>
+              </w:rPr>
+              <w:t xml:space="preserve">+ </w:t>
+            </w:r>
+            <w:proofErr w:type="spellStart"/>
+            <w:r>
+              <w:rPr>
+                <w:color w:val="000000" w:themeColor="text1"/>
+              </w:rPr>
+              <w:t>llevarACeroPosicionesPorDebajo</w:t>
+            </w:r>
+            <w:proofErr w:type="spellEnd"/>
+            <w:r>
+              <w:rPr>
+                <w:color w:val="000000" w:themeColor="text1"/>
+              </w:rPr>
+              <w:t>(</w:t>
+            </w:r>
+            <w:proofErr w:type="spellStart"/>
+            <w:r>
+              <w:rPr>
+                <w:color w:val="000000" w:themeColor="text1"/>
+              </w:rPr>
+              <w:t>float</w:t>
+            </w:r>
+            <w:proofErr w:type="spellEnd"/>
+            <w:r>
+              <w:rPr>
+                <w:color w:val="000000" w:themeColor="text1"/>
+              </w:rPr>
+              <w:t>[][</w:t>
+            </w:r>
+            <w:proofErr w:type="gramStart"/>
+            <w:r>
+              <w:rPr>
+                <w:color w:val="000000" w:themeColor="text1"/>
+              </w:rPr>
+              <w:t>],</w:t>
+            </w:r>
+            <w:proofErr w:type="spellStart"/>
+            <w:r>
+              <w:rPr>
+                <w:color w:val="000000" w:themeColor="text1"/>
+              </w:rPr>
+              <w:t>int</w:t>
+            </w:r>
+            <w:proofErr w:type="spellEnd"/>
+            <w:proofErr w:type="gramEnd"/>
+            <w:r>
+              <w:rPr>
+                <w:color w:val="000000" w:themeColor="text1"/>
+              </w:rPr>
+              <w:t>)</w:t>
+            </w:r>
+          </w:p>
+          <w:p>
+            <w:pPr>
               <w:rPr>
                 <w:lang w:val="en-US"/>
               </w:rPr>
@@ -340,98 +781,94 @@
                 <w:color w:val="5B9BD5" w:themeColor="accent1"/>
                 <w:lang w:val="en-US"/>
               </w:rPr>
+              <w:t>+ restar(MatrizMath) MatrizMath</w:t>
+            </w:r>
+          </w:p>
+          <w:p>
+            <w:pPr>
+              <w:rPr>
+                <w:color w:val="5B9BD5" w:themeColor="accent1"/>
+                <w:lang w:val="en-US"/>
+              </w:rPr>
+            </w:pPr>
+            <w:r>
+              <w:rPr>
+                <w:color w:val="5B9BD5" w:themeColor="accent1"/>
+                <w:lang w:val="en-US"/>
+              </w:rPr>
+              <w:t>+ producto (MatrizMath) MatrizMath</w:t>
+            </w:r>
+          </w:p>
+          <w:p>
+            <w:pPr>
+              <w:rPr>
+                <w:color w:val="5B9BD5" w:themeColor="accent1"/>
+                <w:lang w:val="en-US"/>
+              </w:rPr>
+            </w:pPr>
+            <w:r>
+              <w:rPr>
+                <w:color w:val="5B9BD5" w:themeColor="accent1"/>
+                <w:lang w:val="en-US"/>
+              </w:rPr>
+              <w:t>+ producto (float) MatrizMath</w:t>
+            </w:r>
+          </w:p>
+          <w:p>
+            <w:pPr>
+              <w:rPr>
+                <w:color w:val="5B9BD5" w:themeColor="accent1"/>
+                <w:lang w:val="en-US"/>
+              </w:rPr>
+            </w:pPr>
+            <w:r>
+              <w:rPr>
+                <w:color w:val="5B9BD5" w:themeColor="accent1"/>
+                <w:lang w:val="en-US"/>
+              </w:rPr>
               <w:t xml:space="preserve">+ </w:t>
             </w:r>
-            <w:r>
-              <w:rPr>
-                <w:color w:val="5B9BD5" w:themeColor="accent1"/>
-                <w:lang w:val="en-US"/>
-              </w:rPr>
-              <w:t>restar</w:t>
-            </w:r>
-            <w:r>
-              <w:rPr>
-                <w:color w:val="5B9BD5" w:themeColor="accent1"/>
-                <w:lang w:val="en-US"/>
-              </w:rPr>
-              <w:t>(MatrizMath) MatrizMath</w:t>
-            </w:r>
-          </w:p>
-          <w:p>
-            <w:pPr>
-              <w:rPr>
-                <w:color w:val="5B9BD5" w:themeColor="accent1"/>
-                <w:lang w:val="en-US"/>
-              </w:rPr>
-            </w:pPr>
-            <w:r>
-              <w:rPr>
-                <w:color w:val="5B9BD5" w:themeColor="accent1"/>
-                <w:lang w:val="en-US"/>
-              </w:rPr>
-              <w:t xml:space="preserve">+ producto </w:t>
-            </w:r>
-            <w:r>
-              <w:rPr>
-                <w:color w:val="5B9BD5" w:themeColor="accent1"/>
-                <w:lang w:val="en-US"/>
-              </w:rPr>
-              <w:t>(MatrizMath) MatrizMath</w:t>
-            </w:r>
-          </w:p>
-          <w:p>
-            <w:pPr>
-              <w:rPr>
-                <w:color w:val="5B9BD5" w:themeColor="accent1"/>
-                <w:lang w:val="en-US"/>
-              </w:rPr>
-            </w:pPr>
-            <w:r>
-              <w:rPr>
-                <w:color w:val="5B9BD5" w:themeColor="accent1"/>
-                <w:lang w:val="en-US"/>
-              </w:rPr>
-              <w:t>+ producto (</w:t>
-            </w:r>
-            <w:r>
-              <w:rPr>
-                <w:color w:val="5B9BD5" w:themeColor="accent1"/>
-                <w:lang w:val="en-US"/>
-              </w:rPr>
-              <w:t>float</w:t>
-            </w:r>
-            <w:r>
-              <w:rPr>
-                <w:color w:val="5B9BD5" w:themeColor="accent1"/>
-                <w:lang w:val="en-US"/>
-              </w:rPr>
-              <w:t>) MatrizMath</w:t>
-            </w:r>
-          </w:p>
-          <w:p>
-            <w:pPr>
-              <w:rPr>
-                <w:color w:val="5B9BD5" w:themeColor="accent1"/>
-              </w:rPr>
-            </w:pPr>
-            <w:r>
-              <w:rPr>
-                <w:color w:val="5B9BD5" w:themeColor="accent1"/>
-              </w:rPr>
-              <w:t>+ producto (</w:t>
-            </w:r>
-            <w:r>
-              <w:rPr>
-                <w:color w:val="5B9BD5" w:themeColor="accent1"/>
+            <w:proofErr w:type="spellStart"/>
+            <w:r>
+              <w:rPr>
+                <w:color w:val="5B9BD5" w:themeColor="accent1"/>
+                <w:lang w:val="en-US"/>
+              </w:rPr>
+              <w:t>producto</w:t>
+            </w:r>
+            <w:proofErr w:type="spellEnd"/>
+            <w:r>
+              <w:rPr>
+                <w:color w:val="5B9BD5" w:themeColor="accent1"/>
+                <w:lang w:val="en-US"/>
+              </w:rPr>
+              <w:t xml:space="preserve"> (</w:t>
+            </w:r>
+            <w:proofErr w:type="spellStart"/>
+            <w:r>
+              <w:rPr>
+                <w:color w:val="5B9BD5" w:themeColor="accent1"/>
+                <w:lang w:val="en-US"/>
               </w:rPr>
               <w:t>VectorMath</w:t>
             </w:r>
-            <w:r>
-              <w:rPr>
-                <w:color w:val="5B9BD5" w:themeColor="accent1"/>
-              </w:rPr>
-              <w:t>) VectorMath</w:t>
-            </w:r>
+            <w:proofErr w:type="spellEnd"/>
+            <w:r>
+              <w:rPr>
+                <w:color w:val="5B9BD5" w:themeColor="accent1"/>
+                <w:lang w:val="en-US"/>
+              </w:rPr>
+              <w:t xml:space="preserve">) </w:t>
+            </w:r>
+            <w:proofErr w:type="spellStart"/>
+            <w:r>
+              <w:rPr>
+                <w:color w:val="5B9BD5" w:themeColor="accent1"/>
+                <w:lang w:val="en-US"/>
+              </w:rPr>
+              <w:t>VectorMath</w:t>
+            </w:r>
+            <w:proofErr w:type="spellEnd"/>
           </w:p>
           <w:p>
             <w:pPr>
@@ -442,34 +879,52 @@
                 <w:color w:val="5B9BD5" w:themeColor="accent1"/>
                 <w:sz w:val="22"/>
                 <w:szCs w:val="22"/>
-              </w:rPr>
-            </w:pPr>
-            <w:r>
-              <w:rPr>
-                <w:rFonts w:asciiTheme="minorHAnsi" w:hAnsiTheme="minorHAnsi" w:cstheme="minorHAnsi"/>
-                <w:color w:val="5B9BD5" w:themeColor="accent1"/>
-                <w:sz w:val="22"/>
-                <w:szCs w:val="22"/>
+                <w:lang w:val="en-US"/>
+              </w:rPr>
+            </w:pPr>
+            <w:r>
+              <w:rPr>
+                <w:rFonts w:asciiTheme="minorHAnsi" w:hAnsiTheme="minorHAnsi" w:cstheme="minorHAnsi"/>
+                <w:color w:val="5B9BD5" w:themeColor="accent1"/>
+                <w:sz w:val="22"/>
+                <w:szCs w:val="22"/>
+                <w:lang w:val="en-US"/>
               </w:rPr>
               <w:t xml:space="preserve">+ </w:t>
             </w:r>
-            <w:r>
-              <w:rPr>
-                <w:rFonts w:asciiTheme="minorHAnsi" w:hAnsiTheme="minorHAnsi" w:cstheme="minorHAnsi"/>
-                <w:color w:val="5B9BD5" w:themeColor="accent1"/>
-                <w:sz w:val="22"/>
-                <w:szCs w:val="22"/>
-              </w:rPr>
-              <w:t xml:space="preserve">matrizInversa() </w:t>
-            </w:r>
-            <w:r>
-              <w:rPr>
-                <w:rFonts w:asciiTheme="minorHAnsi" w:hAnsiTheme="minorHAnsi" w:cstheme="minorHAnsi"/>
-                <w:color w:val="5B9BD5" w:themeColor="accent1"/>
-                <w:sz w:val="22"/>
-                <w:szCs w:val="22"/>
-              </w:rPr>
-              <w:t>MatrizMath</w:t>
+            <w:proofErr w:type="spellStart"/>
+            <w:proofErr w:type="gramStart"/>
+            <w:r>
+              <w:rPr>
+                <w:rFonts w:asciiTheme="minorHAnsi" w:hAnsiTheme="minorHAnsi" w:cstheme="minorHAnsi"/>
+                <w:color w:val="5B9BD5" w:themeColor="accent1"/>
+                <w:sz w:val="22"/>
+                <w:szCs w:val="22"/>
+                <w:lang w:val="en-US"/>
+              </w:rPr>
+              <w:t>normaUno</w:t>
+            </w:r>
+            <w:proofErr w:type="spellEnd"/>
+            <w:r>
+              <w:rPr>
+                <w:rFonts w:asciiTheme="minorHAnsi" w:hAnsiTheme="minorHAnsi" w:cstheme="minorHAnsi"/>
+                <w:color w:val="5B9BD5" w:themeColor="accent1"/>
+                <w:sz w:val="22"/>
+                <w:szCs w:val="22"/>
+                <w:lang w:val="en-US"/>
+              </w:rPr>
+              <w:t>(</w:t>
+            </w:r>
+            <w:proofErr w:type="gramEnd"/>
+            <w:r>
+              <w:rPr>
+                <w:rFonts w:asciiTheme="minorHAnsi" w:hAnsiTheme="minorHAnsi" w:cstheme="minorHAnsi"/>
+                <w:color w:val="5B9BD5" w:themeColor="accent1"/>
+                <w:sz w:val="22"/>
+                <w:szCs w:val="22"/>
+                <w:lang w:val="en-US"/>
+              </w:rPr>
+              <w:t>) float</w:t>
             </w:r>
           </w:p>
           <w:p>
@@ -481,34 +936,52 @@
                 <w:color w:val="5B9BD5" w:themeColor="accent1"/>
                 <w:sz w:val="22"/>
                 <w:szCs w:val="22"/>
-              </w:rPr>
-            </w:pPr>
-            <w:r>
-              <w:rPr>
-                <w:rFonts w:asciiTheme="minorHAnsi" w:hAnsiTheme="minorHAnsi" w:cstheme="minorHAnsi"/>
-                <w:color w:val="5B9BD5" w:themeColor="accent1"/>
-                <w:sz w:val="22"/>
-                <w:szCs w:val="22"/>
+                <w:lang w:val="en-US"/>
+              </w:rPr>
+            </w:pPr>
+            <w:r>
+              <w:rPr>
+                <w:rFonts w:asciiTheme="minorHAnsi" w:hAnsiTheme="minorHAnsi" w:cstheme="minorHAnsi"/>
+                <w:color w:val="5B9BD5" w:themeColor="accent1"/>
+                <w:sz w:val="22"/>
+                <w:szCs w:val="22"/>
+                <w:lang w:val="en-US"/>
               </w:rPr>
               <w:t xml:space="preserve">+ </w:t>
             </w:r>
-            <w:r>
-              <w:rPr>
-                <w:rFonts w:asciiTheme="minorHAnsi" w:hAnsiTheme="minorHAnsi" w:cstheme="minorHAnsi"/>
-                <w:color w:val="5B9BD5" w:themeColor="accent1"/>
-                <w:sz w:val="22"/>
-                <w:szCs w:val="22"/>
-              </w:rPr>
-              <w:t>determinante()</w:t>
-            </w:r>
-            <w:r>
-              <w:rPr>
-                <w:rFonts w:asciiTheme="minorHAnsi" w:hAnsiTheme="minorHAnsi" w:cstheme="minorHAnsi"/>
-                <w:color w:val="5B9BD5" w:themeColor="accent1"/>
-                <w:sz w:val="22"/>
-                <w:szCs w:val="22"/>
-              </w:rPr>
-              <w:t xml:space="preserve"> float</w:t>
+            <w:proofErr w:type="spellStart"/>
+            <w:proofErr w:type="gramStart"/>
+            <w:r>
+              <w:rPr>
+                <w:rFonts w:asciiTheme="minorHAnsi" w:hAnsiTheme="minorHAnsi" w:cstheme="minorHAnsi"/>
+                <w:color w:val="5B9BD5" w:themeColor="accent1"/>
+                <w:sz w:val="22"/>
+                <w:szCs w:val="22"/>
+                <w:lang w:val="en-US"/>
+              </w:rPr>
+              <w:t>normaDos</w:t>
+            </w:r>
+            <w:proofErr w:type="spellEnd"/>
+            <w:r>
+              <w:rPr>
+                <w:rFonts w:asciiTheme="minorHAnsi" w:hAnsiTheme="minorHAnsi" w:cstheme="minorHAnsi"/>
+                <w:color w:val="5B9BD5" w:themeColor="accent1"/>
+                <w:sz w:val="22"/>
+                <w:szCs w:val="22"/>
+                <w:lang w:val="en-US"/>
+              </w:rPr>
+              <w:t>(</w:t>
+            </w:r>
+            <w:proofErr w:type="gramEnd"/>
+            <w:r>
+              <w:rPr>
+                <w:rFonts w:asciiTheme="minorHAnsi" w:hAnsiTheme="minorHAnsi" w:cstheme="minorHAnsi"/>
+                <w:color w:val="5B9BD5" w:themeColor="accent1"/>
+                <w:sz w:val="22"/>
+                <w:szCs w:val="22"/>
+                <w:lang w:val="en-US"/>
+              </w:rPr>
+              <w:t>) float</w:t>
             </w:r>
           </w:p>
           <w:p>
@@ -517,28 +990,118 @@
               <w:spacing w:before="0" w:beforeAutospacing="0" w:after="0" w:afterAutospacing="0"/>
               <w:rPr>
                 <w:rFonts w:asciiTheme="minorHAnsi" w:hAnsiTheme="minorHAnsi" w:cstheme="minorHAnsi"/>
-                <w:color w:val="5B9BD5" w:themeColor="accent1"/>
-                <w:sz w:val="22"/>
-                <w:szCs w:val="22"/>
-              </w:rPr>
-            </w:pPr>
-            <w:r>
-              <w:rPr>
-                <w:rFonts w:asciiTheme="minorHAnsi" w:hAnsiTheme="minorHAnsi" w:cstheme="minorHAnsi"/>
-                <w:color w:val="5B9BD5" w:themeColor="accent1"/>
-                <w:sz w:val="22"/>
-                <w:szCs w:val="22"/>
+                <w:color w:val="FF0000"/>
+                <w:sz w:val="22"/>
+                <w:szCs w:val="22"/>
+                <w:lang w:val="en-US"/>
+              </w:rPr>
+            </w:pPr>
+            <w:r>
+              <w:rPr>
+                <w:rFonts w:asciiTheme="minorHAnsi" w:hAnsiTheme="minorHAnsi" w:cstheme="minorHAnsi"/>
+                <w:color w:val="5B9BD5" w:themeColor="accent1"/>
+                <w:sz w:val="22"/>
+                <w:szCs w:val="22"/>
+                <w:lang w:val="en-US"/>
               </w:rPr>
               <w:t xml:space="preserve">+ </w:t>
             </w:r>
-            <w:r>
-              <w:rPr>
-                <w:rFonts w:asciiTheme="minorHAnsi" w:hAnsiTheme="minorHAnsi" w:cstheme="minorHAnsi"/>
-                <w:color w:val="5B9BD5" w:themeColor="accent1"/>
-                <w:sz w:val="22"/>
-                <w:szCs w:val="22"/>
-              </w:rPr>
-              <w:t>normaUno() float</w:t>
+            <w:proofErr w:type="spellStart"/>
+            <w:r>
+              <w:rPr>
+                <w:rFonts w:asciiTheme="minorHAnsi" w:hAnsiTheme="minorHAnsi" w:cstheme="minorHAnsi"/>
+                <w:color w:val="5B9BD5" w:themeColor="accent1"/>
+                <w:sz w:val="22"/>
+                <w:szCs w:val="22"/>
+                <w:lang w:val="en-US"/>
+              </w:rPr>
+              <w:t>normaInfinito</w:t>
+            </w:r>
+            <w:proofErr w:type="spellEnd"/>
+            <w:r>
+              <w:rPr>
+                <w:rFonts w:asciiTheme="minorHAnsi" w:hAnsiTheme="minorHAnsi" w:cstheme="minorHAnsi"/>
+                <w:color w:val="5B9BD5" w:themeColor="accent1"/>
+                <w:sz w:val="22"/>
+                <w:szCs w:val="22"/>
+                <w:lang w:val="en-US"/>
+              </w:rPr>
+              <w:t>() float</w:t>
+            </w:r>
+            <w:bookmarkStart w:id="0" w:name="_GoBack"/>
+            <w:bookmarkEnd w:id="0"/>
+          </w:p>
+          <w:p>
+            <w:pPr>
+              <w:ind w:left="720" w:hanging="720"/>
+              <w:rPr>
+                <w:color w:val="FF0000"/>
+                <w:lang w:val="en-US"/>
+              </w:rPr>
+            </w:pPr>
+          </w:p>
+          <w:p>
+            <w:pPr>
+              <w:ind w:left="720" w:hanging="720"/>
+              <w:rPr>
+                <w:color w:val="FF0000"/>
+              </w:rPr>
+            </w:pPr>
+            <w:r>
+              <w:rPr>
+                <w:color w:val="FF0000"/>
+              </w:rPr>
+              <w:t xml:space="preserve">+ </w:t>
+            </w:r>
+            <w:proofErr w:type="spellStart"/>
+            <w:r>
+              <w:rPr>
+                <w:color w:val="FF0000"/>
+              </w:rPr>
+              <w:t>llevarACeroPosicionesPorArriba</w:t>
+            </w:r>
+            <w:proofErr w:type="spellEnd"/>
+            <w:r>
+              <w:rPr>
+                <w:color w:val="FF0000"/>
+              </w:rPr>
+              <w:t>(</w:t>
+            </w:r>
+            <w:proofErr w:type="spellStart"/>
+            <w:r>
+              <w:rPr>
+                <w:color w:val="FF0000"/>
+              </w:rPr>
+              <w:t>float</w:t>
+            </w:r>
+            <w:proofErr w:type="spellEnd"/>
+            <w:r>
+              <w:rPr>
+                <w:color w:val="FF0000"/>
+              </w:rPr>
+              <w:t>[][</w:t>
+            </w:r>
+            <w:proofErr w:type="gramStart"/>
+            <w:r>
+              <w:rPr>
+                <w:color w:val="FF0000"/>
+              </w:rPr>
+              <w:t>],</w:t>
+            </w:r>
+            <w:proofErr w:type="spellStart"/>
+            <w:r>
+              <w:rPr>
+                <w:color w:val="FF0000"/>
+              </w:rPr>
+              <w:t>int</w:t>
+            </w:r>
+            <w:proofErr w:type="spellEnd"/>
+            <w:proofErr w:type="gramEnd"/>
+            <w:r>
+              <w:rPr>
+                <w:color w:val="FF0000"/>
+              </w:rPr>
+              <w:t>)</w:t>
             </w:r>
           </w:p>
           <w:p>
@@ -547,40 +1110,62 @@
               <w:spacing w:before="0" w:beforeAutospacing="0" w:after="0" w:afterAutospacing="0"/>
               <w:rPr>
                 <w:rFonts w:asciiTheme="minorHAnsi" w:hAnsiTheme="minorHAnsi" w:cstheme="minorHAnsi"/>
-                <w:color w:val="5B9BD5" w:themeColor="accent1"/>
-                <w:sz w:val="22"/>
-                <w:szCs w:val="22"/>
-              </w:rPr>
-            </w:pPr>
-            <w:r>
-              <w:rPr>
-                <w:rFonts w:asciiTheme="minorHAnsi" w:hAnsiTheme="minorHAnsi" w:cstheme="minorHAnsi"/>
-                <w:color w:val="5B9BD5" w:themeColor="accent1"/>
+                <w:color w:val="FF0000"/>
+                <w:sz w:val="22"/>
+                <w:szCs w:val="22"/>
+              </w:rPr>
+            </w:pPr>
+            <w:r>
+              <w:rPr>
+                <w:rFonts w:asciiTheme="minorHAnsi" w:hAnsiTheme="minorHAnsi" w:cstheme="minorHAnsi"/>
+                <w:color w:val="FF0000"/>
                 <w:sz w:val="22"/>
                 <w:szCs w:val="22"/>
               </w:rPr>
               <w:t xml:space="preserve">+ </w:t>
             </w:r>
+            <w:proofErr w:type="spellStart"/>
             <w:proofErr w:type="gramStart"/>
             <w:r>
               <w:rPr>
                 <w:rFonts w:asciiTheme="minorHAnsi" w:hAnsiTheme="minorHAnsi" w:cstheme="minorHAnsi"/>
-                <w:color w:val="5B9BD5" w:themeColor="accent1"/>
-                <w:sz w:val="22"/>
-                <w:szCs w:val="22"/>
-              </w:rPr>
-              <w:t>normaDos(</w:t>
+                <w:color w:val="FF0000"/>
+                <w:sz w:val="22"/>
+                <w:szCs w:val="22"/>
+              </w:rPr>
+              <w:t>matrizInversa</w:t>
+            </w:r>
+            <w:proofErr w:type="spellEnd"/>
+            <w:r>
+              <w:rPr>
+                <w:rFonts w:asciiTheme="minorHAnsi" w:hAnsiTheme="minorHAnsi" w:cstheme="minorHAnsi"/>
+                <w:color w:val="FF0000"/>
+                <w:sz w:val="22"/>
+                <w:szCs w:val="22"/>
+              </w:rPr>
+              <w:t>(</w:t>
             </w:r>
             <w:proofErr w:type="gramEnd"/>
             <w:r>
               <w:rPr>
                 <w:rFonts w:asciiTheme="minorHAnsi" w:hAnsiTheme="minorHAnsi" w:cstheme="minorHAnsi"/>
-                <w:color w:val="5B9BD5" w:themeColor="accent1"/>
-                <w:sz w:val="22"/>
-                <w:szCs w:val="22"/>
-              </w:rPr>
-              <w:t>) float</w:t>
-            </w:r>
+                <w:color w:val="FF0000"/>
+                <w:sz w:val="22"/>
+                <w:szCs w:val="22"/>
+              </w:rPr>
+              <w:t xml:space="preserve">) </w:t>
+            </w:r>
+            <w:proofErr w:type="spellStart"/>
+            <w:r>
+              <w:rPr>
+                <w:rFonts w:asciiTheme="minorHAnsi" w:hAnsiTheme="minorHAnsi" w:cstheme="minorHAnsi"/>
+                <w:color w:val="FF0000"/>
+                <w:sz w:val="22"/>
+                <w:szCs w:val="22"/>
+              </w:rPr>
+              <w:t>MatrizMath</w:t>
+            </w:r>
+            <w:proofErr w:type="spellEnd"/>
           </w:p>
           <w:p>
             <w:pPr>
@@ -588,49 +1173,59 @@
               <w:spacing w:before="0" w:beforeAutospacing="0" w:after="0" w:afterAutospacing="0"/>
               <w:rPr>
                 <w:rFonts w:asciiTheme="minorHAnsi" w:hAnsiTheme="minorHAnsi" w:cstheme="minorHAnsi"/>
-                <w:color w:val="5B9BD5" w:themeColor="accent1"/>
-                <w:sz w:val="22"/>
-                <w:szCs w:val="22"/>
-              </w:rPr>
-            </w:pPr>
-            <w:r>
-              <w:rPr>
-                <w:rFonts w:asciiTheme="minorHAnsi" w:hAnsiTheme="minorHAnsi" w:cstheme="minorHAnsi"/>
-                <w:color w:val="5B9BD5" w:themeColor="accent1"/>
+                <w:color w:val="FF0000"/>
+                <w:sz w:val="22"/>
+                <w:szCs w:val="22"/>
+              </w:rPr>
+            </w:pPr>
+            <w:r>
+              <w:rPr>
+                <w:rFonts w:asciiTheme="minorHAnsi" w:hAnsiTheme="minorHAnsi" w:cstheme="minorHAnsi"/>
+                <w:color w:val="FF0000"/>
                 <w:sz w:val="22"/>
                 <w:szCs w:val="22"/>
               </w:rPr>
               <w:t xml:space="preserve">+ </w:t>
             </w:r>
-            <w:r>
-              <w:rPr>
-                <w:rFonts w:asciiTheme="minorHAnsi" w:hAnsiTheme="minorHAnsi" w:cstheme="minorHAnsi"/>
-                <w:color w:val="5B9BD5" w:themeColor="accent1"/>
-                <w:sz w:val="22"/>
-                <w:szCs w:val="22"/>
-              </w:rPr>
-              <w:t>no</w:t>
-            </w:r>
-            <w:bookmarkStart w:id="0" w:name="_GoBack"/>
-            <w:bookmarkEnd w:id="0"/>
-            <w:r>
-              <w:rPr>
-                <w:rFonts w:asciiTheme="minorHAnsi" w:hAnsiTheme="minorHAnsi" w:cstheme="minorHAnsi"/>
-                <w:color w:val="5B9BD5" w:themeColor="accent1"/>
-                <w:sz w:val="22"/>
-                <w:szCs w:val="22"/>
-              </w:rPr>
-              <w:t>rmaInfinito()</w:t>
-            </w:r>
-            <w:r>
-              <w:rPr>
-                <w:rFonts w:asciiTheme="minorHAnsi" w:hAnsiTheme="minorHAnsi" w:cstheme="minorHAnsi"/>
-                <w:color w:val="5B9BD5" w:themeColor="accent1"/>
-                <w:sz w:val="22"/>
-                <w:szCs w:val="22"/>
-              </w:rPr>
-              <w:t xml:space="preserve"> float</w:t>
-            </w:r>
+            <w:proofErr w:type="gramStart"/>
+            <w:r>
+              <w:rPr>
+                <w:rFonts w:asciiTheme="minorHAnsi" w:hAnsiTheme="minorHAnsi" w:cstheme="minorHAnsi"/>
+                <w:color w:val="FF0000"/>
+                <w:sz w:val="22"/>
+                <w:szCs w:val="22"/>
+              </w:rPr>
+              <w:t>determinante(</w:t>
+            </w:r>
+            <w:proofErr w:type="gramEnd"/>
+            <w:r>
+              <w:rPr>
+                <w:rFonts w:asciiTheme="minorHAnsi" w:hAnsiTheme="minorHAnsi" w:cstheme="minorHAnsi"/>
+                <w:color w:val="FF0000"/>
+                <w:sz w:val="22"/>
+                <w:szCs w:val="22"/>
+              </w:rPr>
+              <w:t xml:space="preserve">) </w:t>
+            </w:r>
+            <w:proofErr w:type="spellStart"/>
+            <w:r>
+              <w:rPr>
+                <w:rFonts w:asciiTheme="minorHAnsi" w:hAnsiTheme="minorHAnsi" w:cstheme="minorHAnsi"/>
+                <w:color w:val="FF0000"/>
+                <w:sz w:val="22"/>
+                <w:szCs w:val="22"/>
+              </w:rPr>
+              <w:t>float</w:t>
+            </w:r>
+            <w:proofErr w:type="spellEnd"/>
+          </w:p>
+          <w:p>
+            <w:pPr>
+              <w:ind w:left="720" w:hanging="720"/>
+              <w:rPr>
+                <w:color w:val="FF0000"/>
+              </w:rPr>
+            </w:pPr>
           </w:p>
           <w:p>
             <w:pPr>
@@ -645,6 +1240,11 @@
       </w:tr>
     </w:tbl>
     <w:p>
+      <w:pPr>
+        <w:rPr>
+          <w:color w:val="000000"/>
+        </w:rPr>
+      </w:pPr>
       <w:r>
         <w:rPr>
           <w:color w:val="000000"/>
@@ -652,6 +1252,108 @@
         <w:t xml:space="preserve"> </w:t>
       </w:r>
     </w:p>
+    <w:p>
+      <w:pPr>
+        <w:rPr>
+          <w:color w:val="000000"/>
+        </w:rPr>
+      </w:pPr>
+    </w:p>
+    <w:tbl>
+      <w:tblPr>
+        <w:tblStyle w:val="a"/>
+        <w:tblW w:w="5502" w:type="dxa"/>
+        <w:tblInd w:w="0" w:type="dxa"/>
+        <w:tblBorders>
+          <w:top w:val="single" w:sz="4" w:space="0" w:color="000000"/>
+          <w:left w:val="single" w:sz="4" w:space="0" w:color="000000"/>
+          <w:bottom w:val="single" w:sz="4" w:space="0" w:color="000000"/>
+          <w:right w:val="single" w:sz="4" w:space="0" w:color="000000"/>
+          <w:insideH w:val="single" w:sz="4" w:space="0" w:color="000000"/>
+          <w:insideV w:val="single" w:sz="4" w:space="0" w:color="000000"/>
+        </w:tblBorders>
+        <w:tblLayout w:type="fixed"/>
+        <w:tblLook w:val="0400" w:firstRow="0" w:lastRow="0" w:firstColumn="0" w:lastColumn="0" w:noHBand="0" w:noVBand="1"/>
+      </w:tblPr>
+      <w:tblGrid>
+        <w:gridCol w:w="5502"/>
+      </w:tblGrid>
+      <w:tr>
+        <w:tc>
+          <w:tcPr>
+            <w:tcW w:w="5502" w:type="dxa"/>
+          </w:tcPr>
+          <w:p>
+            <w:proofErr w:type="spellStart"/>
+            <w:r>
+              <w:rPr>
+                <w:color w:val="000000"/>
+              </w:rPr>
+              <w:t>GaussJordan</w:t>
+            </w:r>
+            <w:proofErr w:type="spellEnd"/>
+          </w:p>
+        </w:tc>
+      </w:tr>
+      <w:tr>
+        <w:tc>
+          <w:tcPr>
+            <w:tcW w:w="5502" w:type="dxa"/>
+          </w:tcPr>
+          <w:p>
+            <w:pPr>
+              <w:pStyle w:val="Prrafodelista"/>
+            </w:pPr>
+            <w:r>
+              <w:t>-</w:t>
+            </w:r>
+            <w:proofErr w:type="spellStart"/>
+            <w:proofErr w:type="gramStart"/>
+            <w:r>
+              <w:t>float</w:t>
+            </w:r>
+            <w:proofErr w:type="spellEnd"/>
+            <w:r>
+              <w:t>[</w:t>
+            </w:r>
+            <w:proofErr w:type="gramEnd"/>
+            <w:r>
+              <w:t xml:space="preserve">][] </w:t>
+            </w:r>
+            <w:proofErr w:type="spellStart"/>
+            <w:r>
+              <w:t>matrizTemporal</w:t>
+            </w:r>
+            <w:proofErr w:type="spellEnd"/>
+          </w:p>
+          <w:p/>
+        </w:tc>
+      </w:tr>
+      <w:tr>
+        <w:tc>
+          <w:tcPr>
+            <w:tcW w:w="5502" w:type="dxa"/>
+          </w:tcPr>
+          <w:p>
+            <w:pPr>
+              <w:ind w:left="720" w:hanging="720"/>
+            </w:pPr>
+          </w:p>
+          <w:p>
+            <w:pPr>
+              <w:ind w:left="720" w:hanging="720"/>
+              <w:rPr>
+                <w:rFonts w:asciiTheme="minorHAnsi" w:hAnsiTheme="minorHAnsi" w:cstheme="minorHAnsi"/>
+                <w:color w:val="000000" w:themeColor="text1"/>
+              </w:rPr>
+            </w:pPr>
+          </w:p>
+          <w:p/>
+          <w:p/>
+        </w:tc>
+      </w:tr>
+    </w:tbl>
+    <w:p/>
     <w:sectPr>
       <w:pgSz w:w="11909" w:h="16834"/>
       <w:pgMar w:top="1440" w:right="1440" w:bottom="1440" w:left="1440" w:header="720" w:footer="720" w:gutter="0"/>
@@ -1659,7 +2361,7 @@
 </file>
 
 <file path=customXml/itemProps1.xml><?xml version="1.0" encoding="utf-8"?>
-<ds:datastoreItem xmlns:ds="http://schemas.openxmlformats.org/officeDocument/2006/customXml" ds:itemID="{7F78DBD4-72E2-42E6-9649-980BC6F19A30}">
+<ds:datastoreItem xmlns:ds="http://schemas.openxmlformats.org/officeDocument/2006/customXml" ds:itemID="{DB3FFA65-73BB-4D5F-BDFE-E982EEA04B91}">
   <ds:schemaRefs>
     <ds:schemaRef ds:uri="http://schemas.openxmlformats.org/officeDocument/2006/bibliography"/>
   </ds:schemaRefs>

</xml_diff>